<commit_message>
paper with jose's feedback
</commit_message>
<xml_diff>
--- a/papers/2016-ICSR-ModulesExtraction/images/tablas.docx
+++ b/papers/2016-ICSR-ModulesExtraction/images/tablas.docx
@@ -7,7 +7,7 @@
     <w:tbl>
       <w:tblPr>
         <w:tblStyle w:val="Grille"/>
-        <w:tblW w:w="11294" w:type="dxa"/>
+        <w:tblW w:w="11908" w:type="dxa"/>
         <w:tblInd w:w="-318" w:type="dxa"/>
         <w:tblLayout w:type="fixed"/>
         <w:tblLook w:val="04A0" w:firstRow="1" w:lastRow="0" w:firstColumn="1" w:lastColumn="0" w:noHBand="0" w:noVBand="1"/>
@@ -37,11 +37,12 @@
         <w:gridCol w:w="426"/>
         <w:gridCol w:w="425"/>
         <w:gridCol w:w="426"/>
+        <w:gridCol w:w="614"/>
       </w:tblGrid>
       <w:tr>
         <w:trPr>
           <w:cantSplit/>
-          <w:trHeight w:val="2118"/>
+          <w:trHeight w:val="2260"/>
         </w:trPr>
         <w:tc>
           <w:tcPr>
@@ -793,6 +794,33 @@
               <w:t>NamedElement</w:t>
             </w:r>
             <w:proofErr w:type="spellEnd"/>
+          </w:p>
+        </w:tc>
+        <w:tc>
+          <w:tcPr>
+            <w:tcW w:w="614" w:type="dxa"/>
+            <w:shd w:val="clear" w:color="auto" w:fill="D9D9D9" w:themeFill="background1" w:themeFillShade="D9"/>
+            <w:textDirection w:val="btLr"/>
+          </w:tcPr>
+          <w:p>
+            <w:pPr>
+              <w:ind w:left="113" w:right="113"/>
+              <w:rPr>
+                <w:rFonts w:ascii="Seravek ExtraLight" w:hAnsi="Seravek ExtraLight"/>
+                <w:sz w:val="26"/>
+                <w:szCs w:val="26"/>
+                <w:lang w:val="en-US"/>
+              </w:rPr>
+            </w:pPr>
+            <w:r>
+              <w:rPr>
+                <w:rFonts w:ascii="Seravek ExtraLight" w:hAnsi="Seravek ExtraLight"/>
+                <w:sz w:val="26"/>
+                <w:szCs w:val="26"/>
+                <w:lang w:val="en-US"/>
+              </w:rPr>
+              <w:t>Total of constructs</w:t>
+            </w:r>
           </w:p>
         </w:tc>
       </w:tr>
@@ -1445,21 +1473,52 @@
             <w:pPr>
               <w:jc w:val="center"/>
               <w:rPr>
-                <w:rFonts w:ascii="Didot" w:hAnsi="Didot"/>
-                <w:i/>
-                <w:sz w:val="18"/>
-                <w:szCs w:val="18"/>
-                <w:lang w:val="en-US"/>
-              </w:rPr>
-            </w:pPr>
-            <w:r>
-              <w:rPr>
-                <w:rFonts w:ascii="Wingdings" w:hAnsi="Wingdings"/>
-                <w:sz w:val="20"/>
-                <w:szCs w:val="20"/>
-                <w:lang w:val="en-US"/>
-              </w:rPr>
-              <w:t></w:t>
+                <w:rFonts w:ascii="Wingdings" w:hAnsi="Wingdings"/>
+                <w:sz w:val="20"/>
+                <w:szCs w:val="20"/>
+                <w:lang w:val="en-US"/>
+              </w:rPr>
+            </w:pPr>
+            <w:r>
+              <w:rPr>
+                <w:rFonts w:ascii="Wingdings" w:hAnsi="Wingdings"/>
+                <w:sz w:val="20"/>
+                <w:szCs w:val="20"/>
+                <w:lang w:val="en-US"/>
+              </w:rPr>
+              <w:t></w:t>
+            </w:r>
+          </w:p>
+        </w:tc>
+        <w:tc>
+          <w:tcPr>
+            <w:tcW w:w="614" w:type="dxa"/>
+            <w:shd w:val="clear" w:color="auto" w:fill="D9D9D9" w:themeFill="background1" w:themeFillShade="D9"/>
+          </w:tcPr>
+          <w:p>
+            <w:pPr>
+              <w:jc w:val="center"/>
+              <w:rPr>
+                <w:rFonts w:ascii="Seravek ExtraLight" w:hAnsi="Seravek ExtraLight"/>
+                <w:b/>
+                <w:lang w:val="en-US"/>
+              </w:rPr>
+            </w:pPr>
+            <w:r>
+              <w:rPr>
+                <w:rFonts w:ascii="Seravek ExtraLight" w:hAnsi="Seravek ExtraLight"/>
+                <w:b/>
+                <w:lang w:val="en-US"/>
+              </w:rPr>
+              <w:t></w:t>
+            </w:r>
+            <w:r>
+              <w:rPr>
+                <w:rFonts w:ascii="Seravek ExtraLight" w:hAnsi="Seravek ExtraLight"/>
+                <w:b/>
+                <w:lang w:val="en-US"/>
+              </w:rPr>
+              <w:t></w:t>
             </w:r>
           </w:p>
         </w:tc>
@@ -2114,21 +2173,44 @@
             <w:pPr>
               <w:jc w:val="center"/>
               <w:rPr>
-                <w:rFonts w:ascii="Didot" w:hAnsi="Didot"/>
-                <w:i/>
-                <w:sz w:val="18"/>
-                <w:szCs w:val="18"/>
-                <w:lang w:val="en-US"/>
-              </w:rPr>
-            </w:pPr>
-            <w:r>
-              <w:rPr>
-                <w:rFonts w:ascii="Wingdings" w:hAnsi="Wingdings"/>
-                <w:sz w:val="20"/>
-                <w:szCs w:val="20"/>
-                <w:lang w:val="en-US"/>
-              </w:rPr>
-              <w:t></w:t>
+                <w:rFonts w:ascii="Wingdings" w:hAnsi="Wingdings"/>
+                <w:sz w:val="20"/>
+                <w:szCs w:val="20"/>
+                <w:lang w:val="en-US"/>
+              </w:rPr>
+            </w:pPr>
+            <w:r>
+              <w:rPr>
+                <w:rFonts w:ascii="Wingdings" w:hAnsi="Wingdings"/>
+                <w:sz w:val="20"/>
+                <w:szCs w:val="20"/>
+                <w:lang w:val="en-US"/>
+              </w:rPr>
+              <w:t></w:t>
+            </w:r>
+          </w:p>
+        </w:tc>
+        <w:tc>
+          <w:tcPr>
+            <w:tcW w:w="614" w:type="dxa"/>
+            <w:shd w:val="clear" w:color="auto" w:fill="D9D9D9" w:themeFill="background1" w:themeFillShade="D9"/>
+          </w:tcPr>
+          <w:p>
+            <w:pPr>
+              <w:jc w:val="center"/>
+              <w:rPr>
+                <w:rFonts w:ascii="Seravek ExtraLight" w:hAnsi="Seravek ExtraLight"/>
+                <w:b/>
+                <w:lang w:val="en-US"/>
+              </w:rPr>
+            </w:pPr>
+            <w:r>
+              <w:rPr>
+                <w:rFonts w:ascii="Seravek ExtraLight" w:hAnsi="Seravek ExtraLight"/>
+                <w:b/>
+                <w:lang w:val="en-US"/>
+              </w:rPr>
+              <w:t>18</w:t>
             </w:r>
           </w:p>
         </w:tc>
@@ -2784,21 +2866,44 @@
             <w:pPr>
               <w:jc w:val="center"/>
               <w:rPr>
-                <w:rFonts w:ascii="Didot" w:hAnsi="Didot"/>
-                <w:i/>
-                <w:sz w:val="18"/>
-                <w:szCs w:val="18"/>
-                <w:lang w:val="en-US"/>
-              </w:rPr>
-            </w:pPr>
-            <w:r>
-              <w:rPr>
-                <w:rFonts w:ascii="Wingdings" w:hAnsi="Wingdings"/>
-                <w:sz w:val="20"/>
-                <w:szCs w:val="20"/>
-                <w:lang w:val="en-US"/>
-              </w:rPr>
-              <w:t></w:t>
+                <w:rFonts w:ascii="Wingdings" w:hAnsi="Wingdings"/>
+                <w:sz w:val="20"/>
+                <w:szCs w:val="20"/>
+                <w:lang w:val="en-US"/>
+              </w:rPr>
+            </w:pPr>
+            <w:r>
+              <w:rPr>
+                <w:rFonts w:ascii="Wingdings" w:hAnsi="Wingdings"/>
+                <w:sz w:val="20"/>
+                <w:szCs w:val="20"/>
+                <w:lang w:val="en-US"/>
+              </w:rPr>
+              <w:t></w:t>
+            </w:r>
+          </w:p>
+        </w:tc>
+        <w:tc>
+          <w:tcPr>
+            <w:tcW w:w="614" w:type="dxa"/>
+            <w:shd w:val="clear" w:color="auto" w:fill="D9D9D9" w:themeFill="background1" w:themeFillShade="D9"/>
+          </w:tcPr>
+          <w:p>
+            <w:pPr>
+              <w:jc w:val="center"/>
+              <w:rPr>
+                <w:rFonts w:ascii="Seravek ExtraLight" w:hAnsi="Seravek ExtraLight"/>
+                <w:b/>
+                <w:lang w:val="en-US"/>
+              </w:rPr>
+            </w:pPr>
+            <w:r>
+              <w:rPr>
+                <w:rFonts w:ascii="Seravek ExtraLight" w:hAnsi="Seravek ExtraLight"/>
+                <w:b/>
+                <w:lang w:val="en-US"/>
+              </w:rPr>
+              <w:t>22</w:t>
             </w:r>
           </w:p>
         </w:tc>
@@ -2839,6 +2944,13 @@
           <w:lang w:val="en-US"/>
         </w:rPr>
       </w:pPr>
+    </w:p>
+    <w:p>
+      <w:pPr>
+        <w:rPr>
+          <w:lang w:val="en-US"/>
+        </w:rPr>
+      </w:pPr>
       <w:bookmarkStart w:id="0" w:name="_GoBack"/>
       <w:bookmarkEnd w:id="0"/>
     </w:p>
@@ -2863,18 +2975,12 @@
         </w:rPr>
       </w:pPr>
     </w:p>
-    <w:p>
-      <w:pPr>
-        <w:rPr>
-          <w:lang w:val="en-US"/>
-        </w:rPr>
-      </w:pPr>
-    </w:p>
     <w:sectPr>
-      <w:pgSz w:w="11900" w:h="16840"/>
+      <w:pgSz w:w="16840" w:h="11900" w:orient="landscape"/>
       <w:pgMar w:top="720" w:right="720" w:bottom="720" w:left="720" w:header="708" w:footer="708" w:gutter="0"/>
       <w:cols w:space="708"/>
       <w:docGrid w:linePitch="360"/>
+      <w:printerSettings r:id="rId6"/>
     </w:sectPr>
   </w:body>
 </w:document>
@@ -3623,7 +3729,7 @@
 </file>
 
 <file path=customXml/itemProps1.xml><?xml version="1.0" encoding="utf-8"?>
-<ds:datastoreItem xmlns:ds="http://schemas.openxmlformats.org/officeDocument/2006/customXml" ds:itemID="{CA0669D0-D3B2-5C4B-8227-CA59F094EF6A}">
+<ds:datastoreItem xmlns:ds="http://schemas.openxmlformats.org/officeDocument/2006/customXml" ds:itemID="{7383FC98-4834-CA45-8688-36FDCC3DC9E4}">
   <ds:schemaRefs>
     <ds:schemaRef ds:uri="http://schemas.openxmlformats.org/officeDocument/2006/bibliography"/>
   </ds:schemaRefs>

</xml_diff>